<commit_message>
Andrej > docs: MF2
</commit_message>
<xml_diff>
--- a/docs/WebAppProposal.docx
+++ b/docs/WebAppProposal.docx
@@ -354,7 +354,14 @@
                 <w:sz w:val="36"/>
                 <w:lang w:val="en-GB"/>
               </w:rPr>
-              <w:t>Vuzumuzi</w:t>
+              <w:t>Vus</w:t>
+            </w:r>
+            <w:r>
+              <w:rPr>
+                <w:sz w:val="36"/>
+                <w:lang w:val="en-GB"/>
+              </w:rPr>
+              <w:t>umuzi</w:t>
             </w:r>
             <w:proofErr w:type="spellEnd"/>
             <w:r>
@@ -434,8 +441,6 @@
               </w:rPr>
               <w:t>Sean McGrath</w:t>
             </w:r>
-            <w:bookmarkStart w:id="0" w:name="_GoBack"/>
-            <w:bookmarkEnd w:id="0"/>
           </w:p>
         </w:tc>
         <w:tc>
@@ -516,8 +521,24 @@
                 <w:sz w:val="36"/>
                 <w:lang w:val="en-GB"/>
               </w:rPr>
-              <w:t>Diber</w:t>
-            </w:r>
+              <w:t>D</w:t>
+            </w:r>
+            <w:r>
+              <w:rPr>
+                <w:sz w:val="36"/>
+                <w:lang w:val="en-GB"/>
+              </w:rPr>
+              <w:t>a</w:t>
+            </w:r>
+            <w:r>
+              <w:rPr>
+                <w:sz w:val="36"/>
+                <w:lang w:val="en-GB"/>
+              </w:rPr>
+              <w:t>iber</w:t>
+            </w:r>
+            <w:bookmarkStart w:id="0" w:name="_GoBack"/>
+            <w:bookmarkEnd w:id="0"/>
             <w:proofErr w:type="spellEnd"/>
           </w:p>
         </w:tc>
@@ -597,7 +618,7 @@
                 <w:sz w:val="36"/>
                 <w:lang w:val="en-GB"/>
               </w:rPr>
-              <w:t>Restaurant</w:t>
+              <w:t>The primary quay RESTaurant</w:t>
             </w:r>
           </w:p>
         </w:tc>
@@ -619,6 +640,13 @@
                 <w:lang w:val="en-GB"/>
               </w:rPr>
             </w:pPr>
+            <w:r>
+              <w:rPr>
+                <w:sz w:val="36"/>
+                <w:lang w:val="en-GB"/>
+              </w:rPr>
+              <w:t>V</w:t>
+            </w:r>
           </w:p>
         </w:tc>
       </w:tr>
@@ -669,7 +697,7 @@
                 <w:sz w:val="36"/>
                 <w:lang w:val="en-GB"/>
               </w:rPr>
-              <w:t>Game Store</w:t>
+              <w:t>Library</w:t>
             </w:r>
           </w:p>
         </w:tc>
@@ -691,6 +719,13 @@
                 <w:lang w:val="en-GB"/>
               </w:rPr>
             </w:pPr>
+            <w:r>
+              <w:rPr>
+                <w:sz w:val="36"/>
+                <w:lang w:val="en-GB"/>
+              </w:rPr>
+              <w:t>X</w:t>
+            </w:r>
           </w:p>
         </w:tc>
       </w:tr>
@@ -763,6 +798,13 @@
                 <w:lang w:val="en-GB"/>
               </w:rPr>
             </w:pPr>
+            <w:r>
+              <w:rPr>
+                <w:sz w:val="36"/>
+                <w:lang w:val="en-GB"/>
+              </w:rPr>
+              <w:t>X</w:t>
+            </w:r>
           </w:p>
         </w:tc>
       </w:tr>

</xml_diff>